<commit_message>
correccion en el calculo de las fechas de firma
</commit_message>
<xml_diff>
--- a/historial/2025/2025-agosto.docx
+++ b/historial/2025/2025-agosto.docx
@@ -2379,7 +2379,7 @@
                 <w:szCs w:val="14"/>
                 <w:lang w:val="es-ES"/>
               </w:rPr>
-              <w:t xml:space="preserve">01-08-2025</w:t>
+              <w:t xml:space="preserve">13-08-2025</w:t>
             </w:r>
           </w:p>
         </w:tc>
@@ -2413,7 +2413,7 @@
                 <w:sz w:val="14"/>
                 <w:szCs w:val="14"/>
               </w:rPr>
-              <w:t xml:space="preserve">07:00</w:t>
+              <w:t xml:space="preserve">23:00</w:t>
             </w:r>
           </w:p>
         </w:tc>
@@ -2446,7 +2446,7 @@
                 <w:sz w:val="14"/>
                 <w:szCs w:val="14"/>
               </w:rPr>
-              <w:t xml:space="preserve">01-08-2025</w:t>
+              <w:t xml:space="preserve">14-08-2025</w:t>
             </w:r>
           </w:p>
         </w:tc>
@@ -2480,7 +2480,7 @@
                 <w:sz w:val="14"/>
                 <w:szCs w:val="14"/>
               </w:rPr>
-              <w:t xml:space="preserve">15:00</w:t>
+              <w:t xml:space="preserve">07:00</w:t>
             </w:r>
           </w:p>
         </w:tc>
@@ -2782,7 +2782,7 @@
                 <w:sz w:val="14"/>
                 <w:szCs w:val="14"/>
               </w:rPr>
-              <w:t xml:space="preserve">02-08-2025</w:t>
+              <w:t xml:space="preserve">14-08-2025</w:t>
             </w:r>
           </w:p>
         </w:tc>
@@ -2816,7 +2816,7 @@
                 <w:sz w:val="14"/>
                 <w:szCs w:val="14"/>
               </w:rPr>
-              <w:t xml:space="preserve">07:00</w:t>
+              <w:t xml:space="preserve">15:00</w:t>
             </w:r>
           </w:p>
         </w:tc>
@@ -2849,7 +2849,7 @@
                 <w:sz w:val="14"/>
                 <w:szCs w:val="14"/>
               </w:rPr>
-              <w:t xml:space="preserve">02-08-2025</w:t>
+              <w:t xml:space="preserve">14-08-2025</w:t>
             </w:r>
           </w:p>
         </w:tc>
@@ -2883,7 +2883,7 @@
                 <w:sz w:val="14"/>
                 <w:szCs w:val="14"/>
               </w:rPr>
-              <w:t xml:space="preserve">15:00</w:t>
+              <w:t xml:space="preserve">23:00</w:t>
             </w:r>
           </w:p>
         </w:tc>
@@ -3095,7 +3095,7 @@
                 <w:sz w:val="16"/>
                 <w:szCs w:val="16"/>
               </w:rPr>
-              <w:t xml:space="preserve">VALENCIA-L'ELIANA-VALENCIA</w:t>
+              <w:t/>
             </w:r>
             <w:r>
               <w:rPr>
@@ -3181,7 +3181,7 @@
                 <w:sz w:val="14"/>
                 <w:szCs w:val="14"/>
               </w:rPr>
-              <w:t xml:space="preserve">16-08-2025</w:t>
+              <w:t/>
             </w:r>
           </w:p>
         </w:tc>
@@ -3214,7 +3214,7 @@
                 <w:sz w:val="14"/>
                 <w:szCs w:val="14"/>
               </w:rPr>
-              <w:t xml:space="preserve">07:00</w:t>
+              <w:t/>
             </w:r>
           </w:p>
         </w:tc>
@@ -3246,7 +3246,7 @@
                 <w:sz w:val="14"/>
                 <w:szCs w:val="14"/>
               </w:rPr>
-              <w:t xml:space="preserve">16-08-2025</w:t>
+              <w:t/>
             </w:r>
           </w:p>
         </w:tc>
@@ -3279,7 +3279,7 @@
                 <w:sz w:val="14"/>
                 <w:szCs w:val="14"/>
               </w:rPr>
-              <w:t xml:space="preserve">15:00</w:t>
+              <w:t/>
             </w:r>
           </w:p>
         </w:tc>
@@ -3378,7 +3378,7 @@
                 <w:sz w:val="16"/>
                 <w:szCs w:val="16"/>
               </w:rPr>
-              <w:t xml:space="preserve">V.P.</w:t>
+              <w:t/>
             </w:r>
             <w:r>
               <w:rPr>
@@ -3429,7 +3429,7 @@
                 <w:sz w:val="16"/>
                 <w:szCs w:val="16"/>
               </w:rPr>
-              <w:t xml:space="preserve">36</w:t>
+              <w:t/>
             </w:r>
             <w:r>
               <w:rPr>
@@ -3487,7 +3487,7 @@
                 <w:sz w:val="16"/>
                 <w:szCs w:val="16"/>
               </w:rPr>
-              <w:t xml:space="preserve">VALENCIA-L'ELIANA-VALENCIA</w:t>
+              <w:t/>
             </w:r>
             <w:r>
               <w:rPr>
@@ -3630,7 +3630,7 @@
                 <w:sz w:val="14"/>
                 <w:szCs w:val="14"/>
               </w:rPr>
-              <w:t xml:space="preserve">23-08-2025</w:t>
+              <w:t/>
             </w:r>
           </w:p>
         </w:tc>
@@ -3664,7 +3664,7 @@
                 <w:sz w:val="14"/>
                 <w:szCs w:val="14"/>
               </w:rPr>
-              <w:t xml:space="preserve">23:00</w:t>
+              <w:t/>
             </w:r>
           </w:p>
         </w:tc>
@@ -3697,7 +3697,7 @@
                 <w:sz w:val="14"/>
                 <w:szCs w:val="14"/>
               </w:rPr>
-              <w:t xml:space="preserve">24-08-2025</w:t>
+              <w:t/>
             </w:r>
           </w:p>
         </w:tc>
@@ -3731,7 +3731,7 @@
                 <w:sz w:val="14"/>
                 <w:szCs w:val="14"/>
               </w:rPr>
-              <w:t xml:space="preserve">07:00</w:t>
+              <w:t/>
             </w:r>
           </w:p>
         </w:tc>
@@ -3834,7 +3834,7 @@
                 <w:sz w:val="16"/>
                 <w:szCs w:val="16"/>
               </w:rPr>
-              <w:t xml:space="preserve">V.P.</w:t>
+              <w:t/>
             </w:r>
             <w:r>
               <w:rPr>
@@ -3886,7 +3886,7 @@
                 <w:sz w:val="16"/>
                 <w:szCs w:val="16"/>
               </w:rPr>
-              <w:t xml:space="preserve">36</w:t>
+              <w:t/>
             </w:r>
             <w:r>
               <w:rPr>
@@ -3943,7 +3943,7 @@
                 <w:sz w:val="16"/>
                 <w:szCs w:val="16"/>
               </w:rPr>
-              <w:t xml:space="preserve">VALENCIA-L'ELIANA-VALENCIA</w:t>
+              <w:t/>
             </w:r>
             <w:r>
               <w:rPr>
@@ -4029,7 +4029,7 @@
                 <w:sz w:val="14"/>
                 <w:szCs w:val="14"/>
               </w:rPr>
-              <w:t xml:space="preserve">24-08-2025</w:t>
+              <w:t/>
             </w:r>
           </w:p>
         </w:tc>
@@ -4062,7 +4062,7 @@
                 <w:sz w:val="14"/>
                 <w:szCs w:val="14"/>
               </w:rPr>
-              <w:t xml:space="preserve">23:00</w:t>
+              <w:t/>
             </w:r>
           </w:p>
         </w:tc>
@@ -4094,7 +4094,7 @@
                 <w:sz w:val="14"/>
                 <w:szCs w:val="14"/>
               </w:rPr>
-              <w:t xml:space="preserve">25-08-2025</w:t>
+              <w:t/>
             </w:r>
           </w:p>
         </w:tc>
@@ -4127,7 +4127,7 @@
                 <w:sz w:val="14"/>
                 <w:szCs w:val="14"/>
               </w:rPr>
-              <w:t xml:space="preserve">07:00</w:t>
+              <w:t/>
             </w:r>
           </w:p>
         </w:tc>
@@ -4225,7 +4225,7 @@
                 <w:sz w:val="16"/>
                 <w:szCs w:val="16"/>
               </w:rPr>
-              <w:t xml:space="preserve">V.P.</w:t>
+              <w:t/>
             </w:r>
             <w:r>
               <w:rPr>
@@ -4276,7 +4276,7 @@
                 <w:sz w:val="16"/>
                 <w:szCs w:val="16"/>
               </w:rPr>
-              <w:t xml:space="preserve">36</w:t>
+              <w:t/>
             </w:r>
             <w:r>
               <w:rPr>
@@ -11097,7 +11097,7 @@
                 <w:sz w:val="20"/>
                 <w:szCs w:val="20"/>
               </w:rPr>
-              <w:t xml:space="preserve">INSP. JEFA, JEFA PROVINCIAL UN</w:t>
+              <w:t xml:space="preserve">INSP. JEFA, JEFA PROVINCIAL Unidad Adscrita a la P.N.</w:t>
             </w:r>
             <w:r>
               <w:rPr>

</xml_diff>